<commit_message>
Update README.md & syllabus Upload Reference Paper
</commit_message>
<xml_diff>
--- a/Syllabus/Schedule - The Complex Genome.docx
+++ b/Syllabus/Schedule - The Complex Genome.docx
@@ -1,6 +1,6 @@
 
 <file path=word/document.xml><?xml version="1.0" encoding="utf-8"?>
-<w:document xmlns:wpc="http://schemas.microsoft.com/office/word/2010/wordprocessingCanvas" xmlns:cx="http://schemas.microsoft.com/office/drawing/2014/chartex" xmlns:cx1="http://schemas.microsoft.com/office/drawing/2015/9/8/chartex" xmlns:cx2="http://schemas.microsoft.com/office/drawing/2015/10/21/chartex" xmlns:cx3="http://schemas.microsoft.com/office/drawing/2016/5/9/chartex" xmlns:cx4="http://schemas.microsoft.com/office/drawing/2016/5/10/chartex" xmlns:cx5="http://schemas.microsoft.com/office/drawing/2016/5/11/chartex" xmlns:cx6="http://schemas.microsoft.com/office/drawing/2016/5/12/chartex" xmlns:cx7="http://schemas.microsoft.com/office/drawing/2016/5/13/chartex" xmlns:cx8="http://schemas.microsoft.com/office/drawing/2016/5/14/chartex" xmlns:mc="http://schemas.openxmlformats.org/markup-compatibility/2006" xmlns:aink="http://schemas.microsoft.com/office/drawing/2016/ink" xmlns:am3d="http://schemas.microsoft.com/office/drawing/2017/model3d" xmlns:o="urn:schemas-microsoft-com:office:office" xmlns:oel="http://schemas.microsoft.com/office/2019/extlst" xmlns:r="http://schemas.openxmlformats.org/officeDocument/2006/relationships" xmlns:m="http://schemas.openxmlformats.org/officeDocument/2006/math" xmlns:v="urn:schemas-microsoft-com:vml" xmlns:wp14="http://schemas.microsoft.com/office/word/2010/wordprocessingDrawing" xmlns:wp="http://schemas.openxmlformats.org/drawingml/2006/wordprocessingDrawing" xmlns:w10="urn:schemas-microsoft-com:office:word" xmlns:w="http://schemas.openxmlformats.org/wordprocessingml/2006/main" xmlns:w14="http://schemas.microsoft.com/office/word/2010/wordml" xmlns:w15="http://schemas.microsoft.com/office/word/2012/wordml" xmlns:w16cex="http://schemas.microsoft.com/office/word/2018/wordml/cex" xmlns:w16cid="http://schemas.microsoft.com/office/word/2016/wordml/cid" xmlns:w16="http://schemas.microsoft.com/office/word/2018/wordml" xmlns:w16du="http://schemas.microsoft.com/office/word/2023/wordml/word16du" xmlns:w16sdtdh="http://schemas.microsoft.com/office/word/2020/wordml/sdtdatahash" xmlns:w16se="http://schemas.microsoft.com/office/word/2015/wordml/symex" xmlns:wpg="http://schemas.microsoft.com/office/word/2010/wordprocessingGroup" xmlns:wpi="http://schemas.microsoft.com/office/word/2010/wordprocessingInk" xmlns:wne="http://schemas.microsoft.com/office/word/2006/wordml" xmlns:wps="http://schemas.microsoft.com/office/word/2010/wordprocessingShape" mc:Ignorable="w14 w15 w16se w16cid w16 w16cex w16sdtdh wp14">
+<w:document xmlns:wpc="http://schemas.microsoft.com/office/word/2010/wordprocessingCanvas" xmlns:cx="http://schemas.microsoft.com/office/drawing/2014/chartex" xmlns:cx1="http://schemas.microsoft.com/office/drawing/2015/9/8/chartex" xmlns:cx2="http://schemas.microsoft.com/office/drawing/2015/10/21/chartex" xmlns:cx3="http://schemas.microsoft.com/office/drawing/2016/5/9/chartex" xmlns:cx4="http://schemas.microsoft.com/office/drawing/2016/5/10/chartex" xmlns:cx5="http://schemas.microsoft.com/office/drawing/2016/5/11/chartex" xmlns:cx6="http://schemas.microsoft.com/office/drawing/2016/5/12/chartex" xmlns:cx7="http://schemas.microsoft.com/office/drawing/2016/5/13/chartex" xmlns:cx8="http://schemas.microsoft.com/office/drawing/2016/5/14/chartex" xmlns:mc="http://schemas.openxmlformats.org/markup-compatibility/2006" xmlns:aink="http://schemas.microsoft.com/office/drawing/2016/ink" xmlns:am3d="http://schemas.microsoft.com/office/drawing/2017/model3d" xmlns:o="urn:schemas-microsoft-com:office:office" xmlns:oel="http://schemas.microsoft.com/office/2019/extlst" xmlns:r="http://schemas.openxmlformats.org/officeDocument/2006/relationships" xmlns:m="http://schemas.openxmlformats.org/officeDocument/2006/math" xmlns:v="urn:schemas-microsoft-com:vml" xmlns:wp14="http://schemas.microsoft.com/office/word/2010/wordprocessingDrawing" xmlns:wp="http://schemas.openxmlformats.org/drawingml/2006/wordprocessingDrawing" xmlns:w10="urn:schemas-microsoft-com:office:word" xmlns:w="http://schemas.openxmlformats.org/wordprocessingml/2006/main" xmlns:w14="http://schemas.microsoft.com/office/word/2010/wordml" xmlns:w15="http://schemas.microsoft.com/office/word/2012/wordml" xmlns:w16cex="http://schemas.microsoft.com/office/word/2018/wordml/cex" xmlns:w16cid="http://schemas.microsoft.com/office/word/2016/wordml/cid" xmlns:w16="http://schemas.microsoft.com/office/word/2018/wordml" xmlns:w16sdtdh="http://schemas.microsoft.com/office/word/2020/wordml/sdtdatahash" xmlns:w16se="http://schemas.microsoft.com/office/word/2015/wordml/symex" xmlns:wpg="http://schemas.microsoft.com/office/word/2010/wordprocessingGroup" xmlns:wpi="http://schemas.microsoft.com/office/word/2010/wordprocessingInk" xmlns:wne="http://schemas.microsoft.com/office/word/2006/wordml" xmlns:wps="http://schemas.microsoft.com/office/word/2010/wordprocessingShape" mc:Ignorable="w14 w15 w16se w16cid w16 w16cex w16sdtdh wp14">
   <w:body>
     <w:p>
       <w:pPr>
@@ -5184,6 +5184,212 @@
           <w:rStyle w:val="IntenseQuoteChar"/>
         </w:rPr>
         <w:t>discussion</w:t>
+      </w:r>
+    </w:p>
+    <w:p>
+      <w:pPr>
+        <w:jc w:val="both"/>
+        <w:rPr>
+          <w:rStyle w:val="IntenseEmphasis"/>
+          <w:i w:val="0"/>
+          <w:iCs w:val="0"/>
+          <w:color w:val="auto"/>
+        </w:rPr>
+      </w:pPr>
+    </w:p>
+    <w:p>
+      <w:pPr>
+        <w:pStyle w:val="ListParagraph"/>
+        <w:numPr>
+          <w:ilvl w:val="0"/>
+          <w:numId w:val="2"/>
+        </w:numPr>
+        <w:jc w:val="both"/>
+        <w:rPr>
+          <w:i/>
+          <w:iCs/>
+        </w:rPr>
+      </w:pPr>
+      <w:r>
+        <w:rPr>
+          <w:rStyle w:val="IntenseEmphasis"/>
+          <w:i w:val="0"/>
+          <w:iCs w:val="0"/>
+          <w:color w:val="auto"/>
+        </w:rPr>
+        <w:t xml:space="preserve">Additional readings: </w:t>
+      </w:r>
+      <w:r>
+        <w:rPr>
+          <w:rStyle w:val="IntenseEmphasis"/>
+          <w:color w:val="auto"/>
+        </w:rPr>
+        <w:t xml:space="preserve">The </w:t>
+      </w:r>
+      <w:r>
+        <w:rPr>
+          <w:rStyle w:val="IntenseEmphasis"/>
+          <w:color w:val="auto"/>
+        </w:rPr>
+        <w:t>4D Genome</w:t>
+      </w:r>
+    </w:p>
+    <w:p>
+      <w:pPr>
+        <w:pStyle w:val="ListParagraph"/>
+        <w:ind w:left="360"/>
+        <w:jc w:val="both"/>
+      </w:pPr>
+      <w:proofErr w:type="spellStart"/>
+      <w:r>
+        <w:t>Aboelnour</w:t>
+      </w:r>
+      <w:proofErr w:type="spellEnd"/>
+      <w:r>
+        <w:t xml:space="preserve">, </w:t>
+      </w:r>
+      <w:r>
+        <w:t>E</w:t>
+      </w:r>
+      <w:r>
+        <w:t xml:space="preserve">. &amp; </w:t>
+      </w:r>
+      <w:proofErr w:type="spellStart"/>
+      <w:r>
+        <w:t>Bonev</w:t>
+      </w:r>
+      <w:proofErr w:type="spellEnd"/>
+      <w:r>
+        <w:t xml:space="preserve">, </w:t>
+      </w:r>
+      <w:r>
+        <w:t>B</w:t>
+      </w:r>
+      <w:r>
+        <w:t xml:space="preserve">. </w:t>
+      </w:r>
+      <w:r>
+        <w:t>Decoding the organization, dynamics, and function of the 4D genome</w:t>
+      </w:r>
+      <w:r>
+        <w:t xml:space="preserve">. </w:t>
+      </w:r>
+      <w:r>
+        <w:rPr>
+          <w:i/>
+          <w:iCs/>
+        </w:rPr>
+        <w:t>Dev</w:t>
+      </w:r>
+      <w:r>
+        <w:rPr>
+          <w:i/>
+          <w:iCs/>
+        </w:rPr>
+        <w:t>. Cel</w:t>
+      </w:r>
+      <w:r>
+        <w:rPr>
+          <w:i/>
+          <w:iCs/>
+        </w:rPr>
+        <w:t>l</w:t>
+      </w:r>
+      <w:r>
+        <w:t xml:space="preserve"> </w:t>
+      </w:r>
+      <w:r>
+        <w:rPr>
+          <w:b/>
+          <w:bCs/>
+        </w:rPr>
+        <w:t>56</w:t>
+      </w:r>
+      <w:r>
+        <w:t>(11), 1562–1573</w:t>
+      </w:r>
+      <w:r>
+        <w:t xml:space="preserve"> (2021).</w:t>
+      </w:r>
+    </w:p>
+    <w:p>
+      <w:pPr>
+        <w:pStyle w:val="ListParagraph"/>
+        <w:ind w:left="360"/>
+        <w:jc w:val="both"/>
+        <w:rPr>
+          <w:rStyle w:val="IntenseEmphasis"/>
+          <w:color w:val="auto"/>
+        </w:rPr>
+      </w:pPr>
+      <w:r>
+        <w:t>Dekker</w:t>
+      </w:r>
+      <w:r>
+        <w:t xml:space="preserve">, </w:t>
+      </w:r>
+      <w:r>
+        <w:t>J</w:t>
+      </w:r>
+      <w:r>
+        <w:t>.</w:t>
+      </w:r>
+      <w:r>
+        <w:t xml:space="preserve"> et al.</w:t>
+      </w:r>
+      <w:r>
+        <w:t xml:space="preserve"> The </w:t>
+      </w:r>
+      <w:r>
+        <w:t xml:space="preserve">4D </w:t>
+      </w:r>
+      <w:proofErr w:type="spellStart"/>
+      <w:r>
+        <w:t>nucleome</w:t>
+      </w:r>
+      <w:proofErr w:type="spellEnd"/>
+      <w:r>
+        <w:t xml:space="preserve"> project</w:t>
+      </w:r>
+      <w:r>
+        <w:t xml:space="preserve">. </w:t>
+      </w:r>
+      <w:r>
+        <w:rPr>
+          <w:i/>
+          <w:iCs/>
+        </w:rPr>
+        <w:t>Nat</w:t>
+      </w:r>
+      <w:r>
+        <w:rPr>
+          <w:i/>
+          <w:iCs/>
+        </w:rPr>
+        <w:t>ure</w:t>
+      </w:r>
+      <w:r>
+        <w:rPr>
+          <w:i/>
+          <w:iCs/>
+        </w:rPr>
+        <w:t>.</w:t>
+      </w:r>
+      <w:r>
+        <w:t xml:space="preserve"> </w:t>
+      </w:r>
+      <w:r>
+        <w:rPr>
+          <w:b/>
+          <w:bCs/>
+        </w:rPr>
+        <w:t>549</w:t>
+      </w:r>
+      <w:r>
+        <w:t>, 219–226 (2017)</w:t>
+      </w:r>
+      <w:r>
+        <w:t>.</w:t>
       </w:r>
     </w:p>
     <w:p>
@@ -5312,7 +5518,7 @@
 </file>
 
 <file path=word/numbering.xml><?xml version="1.0" encoding="utf-8"?>
-<w:numbering xmlns:wpc="http://schemas.microsoft.com/office/word/2010/wordprocessingCanvas" xmlns:cx="http://schemas.microsoft.com/office/drawing/2014/chartex" xmlns:cx1="http://schemas.microsoft.com/office/drawing/2015/9/8/chartex" xmlns:cx2="http://schemas.microsoft.com/office/drawing/2015/10/21/chartex" xmlns:cx3="http://schemas.microsoft.com/office/drawing/2016/5/9/chartex" xmlns:cx4="http://schemas.microsoft.com/office/drawing/2016/5/10/chartex" xmlns:cx5="http://schemas.microsoft.com/office/drawing/2016/5/11/chartex" xmlns:cx6="http://schemas.microsoft.com/office/drawing/2016/5/12/chartex" xmlns:cx7="http://schemas.microsoft.com/office/drawing/2016/5/13/chartex" xmlns:cx8="http://schemas.microsoft.com/office/drawing/2016/5/14/chartex" xmlns:mc="http://schemas.openxmlformats.org/markup-compatibility/2006" xmlns:aink="http://schemas.microsoft.com/office/drawing/2016/ink" xmlns:am3d="http://schemas.microsoft.com/office/drawing/2017/model3d" xmlns:o="urn:schemas-microsoft-com:office:office" xmlns:oel="http://schemas.microsoft.com/office/2019/extlst" xmlns:r="http://schemas.openxmlformats.org/officeDocument/2006/relationships" xmlns:m="http://schemas.openxmlformats.org/officeDocument/2006/math" xmlns:v="urn:schemas-microsoft-com:vml" xmlns:wp14="http://schemas.microsoft.com/office/word/2010/wordprocessingDrawing" xmlns:wp="http://schemas.openxmlformats.org/drawingml/2006/wordprocessingDrawing" xmlns:w10="urn:schemas-microsoft-com:office:word" xmlns:w="http://schemas.openxmlformats.org/wordprocessingml/2006/main" xmlns:w14="http://schemas.microsoft.com/office/word/2010/wordml" xmlns:w15="http://schemas.microsoft.com/office/word/2012/wordml" xmlns:w16cex="http://schemas.microsoft.com/office/word/2018/wordml/cex" xmlns:w16cid="http://schemas.microsoft.com/office/word/2016/wordml/cid" xmlns:w16="http://schemas.microsoft.com/office/word/2018/wordml" xmlns:w16du="http://schemas.microsoft.com/office/word/2023/wordml/word16du" xmlns:w16sdtdh="http://schemas.microsoft.com/office/word/2020/wordml/sdtdatahash" xmlns:w16se="http://schemas.microsoft.com/office/word/2015/wordml/symex" xmlns:wpg="http://schemas.microsoft.com/office/word/2010/wordprocessingGroup" xmlns:wpi="http://schemas.microsoft.com/office/word/2010/wordprocessingInk" xmlns:wne="http://schemas.microsoft.com/office/word/2006/wordml" xmlns:wps="http://schemas.microsoft.com/office/word/2010/wordprocessingShape" mc:Ignorable="w14 w15 w16se w16cid w16 w16cex w16sdtdh wp14">
+<w:numbering xmlns:wpc="http://schemas.microsoft.com/office/word/2010/wordprocessingCanvas" xmlns:cx="http://schemas.microsoft.com/office/drawing/2014/chartex" xmlns:cx1="http://schemas.microsoft.com/office/drawing/2015/9/8/chartex" xmlns:cx2="http://schemas.microsoft.com/office/drawing/2015/10/21/chartex" xmlns:cx3="http://schemas.microsoft.com/office/drawing/2016/5/9/chartex" xmlns:cx4="http://schemas.microsoft.com/office/drawing/2016/5/10/chartex" xmlns:cx5="http://schemas.microsoft.com/office/drawing/2016/5/11/chartex" xmlns:cx6="http://schemas.microsoft.com/office/drawing/2016/5/12/chartex" xmlns:cx7="http://schemas.microsoft.com/office/drawing/2016/5/13/chartex" xmlns:cx8="http://schemas.microsoft.com/office/drawing/2016/5/14/chartex" xmlns:mc="http://schemas.openxmlformats.org/markup-compatibility/2006" xmlns:aink="http://schemas.microsoft.com/office/drawing/2016/ink" xmlns:am3d="http://schemas.microsoft.com/office/drawing/2017/model3d" xmlns:o="urn:schemas-microsoft-com:office:office" xmlns:oel="http://schemas.microsoft.com/office/2019/extlst" xmlns:r="http://schemas.openxmlformats.org/officeDocument/2006/relationships" xmlns:m="http://schemas.openxmlformats.org/officeDocument/2006/math" xmlns:v="urn:schemas-microsoft-com:vml" xmlns:wp14="http://schemas.microsoft.com/office/word/2010/wordprocessingDrawing" xmlns:wp="http://schemas.openxmlformats.org/drawingml/2006/wordprocessingDrawing" xmlns:w10="urn:schemas-microsoft-com:office:word" xmlns:w="http://schemas.openxmlformats.org/wordprocessingml/2006/main" xmlns:w14="http://schemas.microsoft.com/office/word/2010/wordml" xmlns:w15="http://schemas.microsoft.com/office/word/2012/wordml" xmlns:w16cex="http://schemas.microsoft.com/office/word/2018/wordml/cex" xmlns:w16cid="http://schemas.microsoft.com/office/word/2016/wordml/cid" xmlns:w16="http://schemas.microsoft.com/office/word/2018/wordml" xmlns:w16sdtdh="http://schemas.microsoft.com/office/word/2020/wordml/sdtdatahash" xmlns:w16se="http://schemas.microsoft.com/office/word/2015/wordml/symex" xmlns:wpg="http://schemas.microsoft.com/office/word/2010/wordprocessingGroup" xmlns:wpi="http://schemas.microsoft.com/office/word/2010/wordprocessingInk" xmlns:wne="http://schemas.microsoft.com/office/word/2006/wordml" xmlns:wps="http://schemas.microsoft.com/office/word/2010/wordprocessingShape" mc:Ignorable="w14 w15 w16se w16cid w16 w16cex w16sdtdh wp14">
   <w:abstractNum w:abstractNumId="0" w15:restartNumberingAfterBreak="0">
     <w:nsid w:val="063E2B83"/>
     <w:multiLevelType w:val="hybridMultilevel"/>

</xml_diff>

<commit_message>
Update README.md and Synopsis
</commit_message>
<xml_diff>
--- a/Syllabus/Schedule - The Complex Genome.docx
+++ b/Syllabus/Schedule - The Complex Genome.docx
@@ -1269,87 +1269,7 @@
           <w:iCs w:val="0"/>
           <w:color w:val="auto"/>
         </w:rPr>
-        <w:t xml:space="preserve">Nishimura, K., </w:t>
-      </w:r>
-      <w:proofErr w:type="spellStart"/>
-      <w:r>
-        <w:rPr>
-          <w:rStyle w:val="IntenseEmphasis"/>
-          <w:i w:val="0"/>
-          <w:iCs w:val="0"/>
-          <w:color w:val="auto"/>
-        </w:rPr>
-        <w:t>Fukagawa</w:t>
-      </w:r>
-      <w:proofErr w:type="spellEnd"/>
-      <w:r>
-        <w:rPr>
-          <w:rStyle w:val="IntenseEmphasis"/>
-          <w:i w:val="0"/>
-          <w:iCs w:val="0"/>
-          <w:color w:val="auto"/>
-        </w:rPr>
-        <w:t xml:space="preserve">, T., Takisawa, H., </w:t>
-      </w:r>
-      <w:proofErr w:type="spellStart"/>
-      <w:r>
-        <w:rPr>
-          <w:rStyle w:val="IntenseEmphasis"/>
-          <w:i w:val="0"/>
-          <w:iCs w:val="0"/>
-          <w:color w:val="auto"/>
-        </w:rPr>
-        <w:t>Kakimoto</w:t>
-      </w:r>
-      <w:proofErr w:type="spellEnd"/>
-      <w:r>
-        <w:rPr>
-          <w:rStyle w:val="IntenseEmphasis"/>
-          <w:i w:val="0"/>
-          <w:iCs w:val="0"/>
-          <w:color w:val="auto"/>
-        </w:rPr>
-        <w:t xml:space="preserve">, T. &amp; </w:t>
-      </w:r>
-      <w:proofErr w:type="spellStart"/>
-      <w:r>
-        <w:rPr>
-          <w:rStyle w:val="IntenseEmphasis"/>
-          <w:i w:val="0"/>
-          <w:iCs w:val="0"/>
-          <w:color w:val="auto"/>
-        </w:rPr>
-        <w:t>Kanemaki</w:t>
-      </w:r>
-      <w:proofErr w:type="spellEnd"/>
-      <w:r>
-        <w:rPr>
-          <w:rStyle w:val="IntenseEmphasis"/>
-          <w:i w:val="0"/>
-          <w:iCs w:val="0"/>
-          <w:color w:val="auto"/>
-        </w:rPr>
-        <w:t xml:space="preserve">, M. An auxin-based degron system for the rapid depletion of proteins in </w:t>
-      </w:r>
-      <w:proofErr w:type="spellStart"/>
-      <w:r>
-        <w:rPr>
-          <w:rStyle w:val="IntenseEmphasis"/>
-          <w:i w:val="0"/>
-          <w:iCs w:val="0"/>
-          <w:color w:val="auto"/>
-        </w:rPr>
-        <w:t>nonplant</w:t>
-      </w:r>
-      <w:proofErr w:type="spellEnd"/>
-      <w:r>
-        <w:rPr>
-          <w:rStyle w:val="IntenseEmphasis"/>
-          <w:i w:val="0"/>
-          <w:iCs w:val="0"/>
-          <w:color w:val="auto"/>
-        </w:rPr>
-        <w:t xml:space="preserve"> cells. </w:t>
+        <w:t xml:space="preserve">Nishimura, K., Fukagawa, T., Takisawa, H., Kakimoto, T. &amp; Kanemaki, M. An auxin-based degron system for the rapid depletion of proteins in nonplant cells. </w:t>
       </w:r>
       <w:r>
         <w:rPr>
@@ -1463,48 +1383,21 @@
           <w:color w:val="auto"/>
         </w:rPr>
       </w:pPr>
-      <w:proofErr w:type="spellStart"/>
-      <w:r>
-        <w:rPr>
-          <w:rStyle w:val="IntenseEmphasis"/>
-          <w:i w:val="0"/>
-          <w:iCs w:val="0"/>
-          <w:color w:val="auto"/>
-        </w:rPr>
-        <w:t>Yesbolatova</w:t>
-      </w:r>
-      <w:proofErr w:type="spellEnd"/>
-      <w:r>
-        <w:rPr>
-          <w:rStyle w:val="IntenseEmphasis"/>
-          <w:i w:val="0"/>
-          <w:iCs w:val="0"/>
-          <w:color w:val="auto"/>
-        </w:rPr>
-        <w:t xml:space="preserve">, A. et al. The auxin-inducible degron 2 technology provides sharp degradation control in yeast, mammalian cells, and mice. </w:t>
-      </w:r>
-      <w:r>
-        <w:rPr>
-          <w:rStyle w:val="IntenseEmphasis"/>
-          <w:color w:val="auto"/>
-        </w:rPr>
-        <w:t xml:space="preserve">Nat. </w:t>
-      </w:r>
-      <w:proofErr w:type="spellStart"/>
-      <w:r>
-        <w:rPr>
-          <w:rStyle w:val="IntenseEmphasis"/>
-          <w:color w:val="auto"/>
-        </w:rPr>
-        <w:t>Commun</w:t>
-      </w:r>
-      <w:proofErr w:type="spellEnd"/>
-      <w:r>
-        <w:rPr>
-          <w:rStyle w:val="IntenseEmphasis"/>
-          <w:color w:val="auto"/>
-        </w:rPr>
-        <w:t>.</w:t>
+      <w:r>
+        <w:rPr>
+          <w:rStyle w:val="IntenseEmphasis"/>
+          <w:i w:val="0"/>
+          <w:iCs w:val="0"/>
+          <w:color w:val="auto"/>
+        </w:rPr>
+        <w:t xml:space="preserve">Yesbolatova, A. et al. The auxin-inducible degron 2 technology provides sharp degradation control in yeast, mammalian cells, and mice. </w:t>
+      </w:r>
+      <w:r>
+        <w:rPr>
+          <w:rStyle w:val="IntenseEmphasis"/>
+          <w:color w:val="auto"/>
+        </w:rPr>
+        <w:t>Nat. Commun.</w:t>
       </w:r>
       <w:r>
         <w:rPr>
@@ -1956,27 +1849,7 @@
           <w:iCs w:val="0"/>
           <w:color w:val="auto"/>
         </w:rPr>
-        <w:t xml:space="preserve">Reuter, Jason A., </w:t>
-      </w:r>
-      <w:proofErr w:type="spellStart"/>
-      <w:r>
-        <w:rPr>
-          <w:rStyle w:val="IntenseEmphasis"/>
-          <w:i w:val="0"/>
-          <w:iCs w:val="0"/>
-          <w:color w:val="auto"/>
-        </w:rPr>
-        <w:t>Spacek</w:t>
-      </w:r>
-      <w:proofErr w:type="spellEnd"/>
-      <w:r>
-        <w:rPr>
-          <w:rStyle w:val="IntenseEmphasis"/>
-          <w:i w:val="0"/>
-          <w:iCs w:val="0"/>
-          <w:color w:val="auto"/>
-        </w:rPr>
-        <w:t xml:space="preserve">, D. V. &amp; Snyder, Michael P. High-Throughput Sequencing Technologies. </w:t>
+        <w:t xml:space="preserve">Reuter, Jason A., Spacek, D. V. &amp; Snyder, Michael P. High-Throughput Sequencing Technologies. </w:t>
       </w:r>
       <w:r>
         <w:rPr>
@@ -2269,13 +2142,8 @@
           <w:color w:val="auto"/>
         </w:rPr>
       </w:pPr>
-      <w:proofErr w:type="spellStart"/>
-      <w:r>
-        <w:t>Fudenberg</w:t>
-      </w:r>
-      <w:proofErr w:type="spellEnd"/>
-      <w:r>
-        <w:t>, G.</w:t>
+      <w:r>
+        <w:t>Fudenberg, G.</w:t>
       </w:r>
       <w:r>
         <w:rPr>
@@ -2460,85 +2328,14 @@
           <w:color w:val="auto"/>
         </w:rPr>
       </w:pPr>
-      <w:proofErr w:type="spellStart"/>
-      <w:r>
-        <w:rPr>
-          <w:rStyle w:val="IntenseEmphasis"/>
-          <w:i w:val="0"/>
-          <w:iCs w:val="0"/>
-          <w:color w:val="auto"/>
-        </w:rPr>
-        <w:t>Mehrmohamadi</w:t>
-      </w:r>
-      <w:proofErr w:type="spellEnd"/>
-      <w:r>
-        <w:rPr>
-          <w:rStyle w:val="IntenseEmphasis"/>
-          <w:i w:val="0"/>
-          <w:iCs w:val="0"/>
-          <w:color w:val="auto"/>
-        </w:rPr>
-        <w:t xml:space="preserve">, M., </w:t>
-      </w:r>
-      <w:proofErr w:type="spellStart"/>
-      <w:r>
-        <w:rPr>
-          <w:rStyle w:val="IntenseEmphasis"/>
-          <w:i w:val="0"/>
-          <w:iCs w:val="0"/>
-          <w:color w:val="auto"/>
-        </w:rPr>
-        <w:t>Sepehri</w:t>
-      </w:r>
-      <w:proofErr w:type="spellEnd"/>
-      <w:r>
-        <w:rPr>
-          <w:rStyle w:val="IntenseEmphasis"/>
-          <w:i w:val="0"/>
-          <w:iCs w:val="0"/>
-          <w:color w:val="auto"/>
-        </w:rPr>
-        <w:t xml:space="preserve">, M. H., </w:t>
-      </w:r>
-      <w:proofErr w:type="spellStart"/>
-      <w:r>
-        <w:rPr>
-          <w:rStyle w:val="IntenseEmphasis"/>
-          <w:i w:val="0"/>
-          <w:iCs w:val="0"/>
-          <w:color w:val="auto"/>
-        </w:rPr>
-        <w:t>Nazer</w:t>
-      </w:r>
-      <w:proofErr w:type="spellEnd"/>
-      <w:r>
-        <w:rPr>
-          <w:rStyle w:val="IntenseEmphasis"/>
-          <w:i w:val="0"/>
-          <w:iCs w:val="0"/>
-          <w:color w:val="auto"/>
-        </w:rPr>
-        <w:t xml:space="preserve">, N. &amp; </w:t>
-      </w:r>
-      <w:proofErr w:type="spellStart"/>
-      <w:r>
-        <w:rPr>
-          <w:rStyle w:val="IntenseEmphasis"/>
-          <w:i w:val="0"/>
-          <w:iCs w:val="0"/>
-          <w:color w:val="auto"/>
-        </w:rPr>
-        <w:t>Norouzi</w:t>
-      </w:r>
-      <w:proofErr w:type="spellEnd"/>
-      <w:r>
-        <w:rPr>
-          <w:rStyle w:val="IntenseEmphasis"/>
-          <w:i w:val="0"/>
-          <w:iCs w:val="0"/>
-          <w:color w:val="auto"/>
-        </w:rPr>
-        <w:t xml:space="preserve">, M. R. A Comparative Overview of Epigenomic Profiling Methods. </w:t>
+      <w:r>
+        <w:rPr>
+          <w:rStyle w:val="IntenseEmphasis"/>
+          <w:i w:val="0"/>
+          <w:iCs w:val="0"/>
+          <w:color w:val="auto"/>
+        </w:rPr>
+        <w:t xml:space="preserve">Mehrmohamadi, M., Sepehri, M. H., Nazer, N. &amp; Norouzi, M. R. A Comparative Overview of Epigenomic Profiling Methods. </w:t>
       </w:r>
       <w:r>
         <w:rPr>
@@ -3073,21 +2870,7 @@
           <w:rStyle w:val="IntenseEmphasis"/>
           <w:color w:val="auto"/>
         </w:rPr>
-        <w:t>Review</w:t>
-      </w:r>
-      <w:r>
-        <w:rPr>
-          <w:rStyle w:val="IntenseEmphasis"/>
-          <w:color w:val="auto"/>
-        </w:rPr>
-        <w:t>s</w:t>
-      </w:r>
-      <w:r>
-        <w:rPr>
-          <w:rStyle w:val="IntenseEmphasis"/>
-          <w:color w:val="auto"/>
-        </w:rPr>
-        <w:t xml:space="preserve"> of epigenetic technologies</w:t>
+        <w:t>Enhancers and promoters</w:t>
       </w:r>
     </w:p>
     <w:p>
@@ -3133,15 +2916,7 @@
         </w:rPr>
       </w:pPr>
       <w:r>
-        <w:t xml:space="preserve">Andersson, R. &amp; </w:t>
-      </w:r>
-      <w:proofErr w:type="spellStart"/>
-      <w:r>
-        <w:t>Sandelin</w:t>
-      </w:r>
-      <w:proofErr w:type="spellEnd"/>
-      <w:r>
-        <w:t xml:space="preserve">, A. Determinants of enhancer and promoter activities of regulatory elements. </w:t>
+        <w:t xml:space="preserve">Andersson, R. &amp; Sandelin, A. Determinants of enhancer and promoter activities of regulatory elements. </w:t>
       </w:r>
       <w:r>
         <w:rPr>
@@ -3183,27 +2958,7 @@
           <w:iCs w:val="0"/>
           <w:color w:val="auto"/>
         </w:rPr>
-        <w:t xml:space="preserve">Li, W., </w:t>
-      </w:r>
-      <w:proofErr w:type="spellStart"/>
-      <w:r>
-        <w:rPr>
-          <w:rStyle w:val="IntenseEmphasis"/>
-          <w:i w:val="0"/>
-          <w:iCs w:val="0"/>
-          <w:color w:val="auto"/>
-        </w:rPr>
-        <w:t>Notani</w:t>
-      </w:r>
-      <w:proofErr w:type="spellEnd"/>
-      <w:r>
-        <w:rPr>
-          <w:rStyle w:val="IntenseEmphasis"/>
-          <w:i w:val="0"/>
-          <w:iCs w:val="0"/>
-          <w:color w:val="auto"/>
-        </w:rPr>
-        <w:t xml:space="preserve">, D. &amp; Rosenfeld, M. G. Enhancers as non-coding RNA transcription units: recent insights and future perspectives. </w:t>
+        <w:t xml:space="preserve">Li, W., Notani, D. &amp; Rosenfeld, M. G. Enhancers as non-coding RNA transcription units: recent insights and future perspectives. </w:t>
       </w:r>
       <w:r>
         <w:rPr>
@@ -3457,13 +3212,8 @@
         <w:ind w:left="360"/>
         <w:jc w:val="both"/>
       </w:pPr>
-      <w:proofErr w:type="spellStart"/>
-      <w:r>
-        <w:t>Boija</w:t>
-      </w:r>
-      <w:proofErr w:type="spellEnd"/>
-      <w:r>
-        <w:t xml:space="preserve">, A. et al. Transcription Factors Activate Genes through the Phase-Separation Capacity of Their Activation Domains. </w:t>
+      <w:r>
+        <w:t xml:space="preserve">Boija, A. et al. Transcription Factors Activate Genes through the Phase-Separation Capacity of Their Activation Domains. </w:t>
       </w:r>
       <w:r>
         <w:rPr>
@@ -3563,15 +3313,7 @@
         <w:jc w:val="both"/>
       </w:pPr>
       <w:r>
-        <w:t xml:space="preserve">Klemm, S. L., </w:t>
-      </w:r>
-      <w:proofErr w:type="spellStart"/>
-      <w:r>
-        <w:t>Shipony</w:t>
-      </w:r>
-      <w:proofErr w:type="spellEnd"/>
-      <w:r>
-        <w:t xml:space="preserve">, Z. &amp; Greenleaf, W. J. Chromatin accessibility and the regulatory epigenome. </w:t>
+        <w:t xml:space="preserve">Klemm, S. L., Shipony, Z. &amp; Greenleaf, W. J. Chromatin accessibility and the regulatory epigenome. </w:t>
       </w:r>
       <w:r>
         <w:rPr>
@@ -3600,13 +3342,8 @@
         <w:ind w:left="360"/>
         <w:jc w:val="both"/>
       </w:pPr>
-      <w:proofErr w:type="spellStart"/>
-      <w:r>
-        <w:t>Barski</w:t>
-      </w:r>
-      <w:proofErr w:type="spellEnd"/>
-      <w:r>
-        <w:t>, A.</w:t>
+      <w:r>
+        <w:t>Barski, A.</w:t>
       </w:r>
       <w:r>
         <w:rPr>
@@ -4057,37 +3794,12 @@
       <w:r>
         <w:t xml:space="preserve">Lim, B. &amp; Levine, M. S. Enhancer-promoter communication: hubs or loops? </w:t>
       </w:r>
-      <w:proofErr w:type="spellStart"/>
       <w:r>
         <w:rPr>
           <w:i/>
           <w:iCs/>
         </w:rPr>
-        <w:t>Curr</w:t>
-      </w:r>
-      <w:proofErr w:type="spellEnd"/>
-      <w:r>
-        <w:rPr>
-          <w:i/>
-          <w:iCs/>
-        </w:rPr>
-        <w:t xml:space="preserve">. </w:t>
-      </w:r>
-      <w:proofErr w:type="spellStart"/>
-      <w:r>
-        <w:rPr>
-          <w:i/>
-          <w:iCs/>
-        </w:rPr>
-        <w:t>Opin</w:t>
-      </w:r>
-      <w:proofErr w:type="spellEnd"/>
-      <w:r>
-        <w:rPr>
-          <w:i/>
-          <w:iCs/>
-        </w:rPr>
-        <w:t>. Genet. Dev.</w:t>
+        <w:t>Curr. Opin. Genet. Dev.</w:t>
       </w:r>
       <w:r>
         <w:t xml:space="preserve"> </w:t>
@@ -4116,15 +3828,7 @@
         </w:rPr>
       </w:pPr>
       <w:r>
-        <w:t xml:space="preserve">Furlong, E. E. M. &amp; Levine, M. Developmental </w:t>
-      </w:r>
-      <w:proofErr w:type="gramStart"/>
-      <w:r>
-        <w:t>enhancers</w:t>
-      </w:r>
-      <w:proofErr w:type="gramEnd"/>
-      <w:r>
-        <w:t xml:space="preserve"> and chromosome topology. </w:t>
+        <w:t xml:space="preserve">Furlong, E. E. M. &amp; Levine, M. Developmental enhancers and chromosome topology. </w:t>
       </w:r>
       <w:r>
         <w:rPr>
@@ -4360,13 +4064,8 @@
         <w:ind w:left="360"/>
         <w:jc w:val="both"/>
       </w:pPr>
-      <w:proofErr w:type="spellStart"/>
-      <w:r>
-        <w:t>Fulco</w:t>
-      </w:r>
-      <w:proofErr w:type="spellEnd"/>
-      <w:r>
-        <w:t xml:space="preserve">, C. P. et al. Activity-by-contact model of enhancer–promoter regulation from thousands of CRISPR perturbations. </w:t>
+      <w:r>
+        <w:t xml:space="preserve">Fulco, C. P. et al. Activity-by-contact model of enhancer–promoter regulation from thousands of CRISPR perturbations. </w:t>
       </w:r>
       <w:r>
         <w:rPr>
@@ -4832,15 +4531,7 @@
         <w:jc w:val="both"/>
       </w:pPr>
       <w:r>
-        <w:t xml:space="preserve">Zheng, H. &amp; </w:t>
-      </w:r>
-      <w:proofErr w:type="spellStart"/>
-      <w:r>
-        <w:t>Xie</w:t>
-      </w:r>
-      <w:proofErr w:type="spellEnd"/>
-      <w:r>
-        <w:t xml:space="preserve">, W. The role of 3D genome organization in development and cell differentiation. </w:t>
+        <w:t xml:space="preserve">Zheng, H. &amp; Xie, W. The role of 3D genome organization in development and cell differentiation. </w:t>
       </w:r>
       <w:r>
         <w:rPr>
@@ -4922,15 +4613,7 @@
         </w:rPr>
       </w:pPr>
       <w:r>
-        <w:t xml:space="preserve">van </w:t>
-      </w:r>
-      <w:proofErr w:type="spellStart"/>
-      <w:r>
-        <w:t>Steensel</w:t>
-      </w:r>
-      <w:proofErr w:type="spellEnd"/>
-      <w:r>
-        <w:t xml:space="preserve">, B. &amp; Furlong, E. E. M. The role of transcription in shaping the spatial organization of the genome. </w:t>
+        <w:t xml:space="preserve">van Steensel, B. &amp; Furlong, E. E. M. The role of transcription in shaping the spatial organization of the genome. </w:t>
       </w:r>
       <w:r>
         <w:rPr>
@@ -5240,11 +4923,9 @@
         <w:ind w:left="360"/>
         <w:jc w:val="both"/>
       </w:pPr>
-      <w:proofErr w:type="spellStart"/>
       <w:r>
         <w:t>Aboelnour</w:t>
       </w:r>
-      <w:proofErr w:type="spellEnd"/>
       <w:r>
         <w:t xml:space="preserve">, </w:t>
       </w:r>
@@ -5254,11 +4935,9 @@
       <w:r>
         <w:t xml:space="preserve">. &amp; </w:t>
       </w:r>
-      <w:proofErr w:type="spellStart"/>
       <w:r>
         <w:t>Bonev</w:t>
       </w:r>
-      <w:proofErr w:type="spellEnd"/>
       <w:r>
         <w:t xml:space="preserve">, </w:t>
       </w:r>
@@ -5341,15 +5020,7 @@
         <w:t xml:space="preserve"> The </w:t>
       </w:r>
       <w:r>
-        <w:t xml:space="preserve">4D </w:t>
-      </w:r>
-      <w:proofErr w:type="spellStart"/>
-      <w:r>
-        <w:t>nucleome</w:t>
-      </w:r>
-      <w:proofErr w:type="spellEnd"/>
-      <w:r>
-        <w:t xml:space="preserve"> project</w:t>
+        <w:t>4D nucleome project</w:t>
       </w:r>
       <w:r>
         <w:t xml:space="preserve">. </w:t>

</xml_diff>